<commit_message>
ee3dsd: cw1 draft work
</commit_message>
<xml_diff>
--- a/ee3dsd/cw/cw1/Report.docx
+++ b/ee3dsd/cw/cw1/Report.docx
@@ -19,7 +19,13 @@
     </w:p>
     <w:p>
       <w:r>
-        <w:t xml:space="preserve">The following report details the first work undertaken in developing a decoder for the UK </w:t>
+        <w:t xml:space="preserve">The following report details the first work undertaken </w:t>
+      </w:r>
+      <w:r>
+        <w:t>while</w:t>
+      </w:r>
+      <w:r>
+        <w:t xml:space="preserve"> developing a decoder for the UK </w:t>
       </w:r>
       <w:r>
         <w:t xml:space="preserve">MSF </w:t>
@@ -60,14 +66,1588 @@
         <w:pStyle w:val="Heading2"/>
       </w:pPr>
       <w:r>
-        <w:t>Conclusions</w:t>
-      </w:r>
+        <w:t>Button bouncing</w:t>
+      </w:r>
+    </w:p>
+    <w:p>
+      <w:pPr>
+        <w:rPr>
+          <w:i/>
+        </w:rPr>
+      </w:pPr>
+      <w:r>
+        <w:rPr>
+          <w:i/>
+        </w:rPr>
+        <w:t>At least 5 screenshots of waveforms showing buttons bouncing. It doesn't matter</w:t>
+      </w:r>
+    </w:p>
+    <w:p>
+      <w:pPr>
+        <w:rPr>
+          <w:i/>
+        </w:rPr>
+      </w:pPr>
+      <w:r>
+        <w:rPr>
+          <w:i/>
+        </w:rPr>
+        <w:t>which button as long as you have 5 distinct events captured.</w:t>
+      </w:r>
+    </w:p>
+    <w:p>
+      <w:pPr>
+        <w:pStyle w:val="Heading2"/>
+      </w:pPr>
+      <w:r>
+        <w:t>Button behaviour</w:t>
+      </w:r>
+    </w:p>
+    <w:p>
+      <w:pPr>
+        <w:rPr>
+          <w:i/>
+        </w:rPr>
+      </w:pPr>
+      <w:r>
+        <w:rPr>
+          <w:i/>
+        </w:rPr>
+        <w:t>Give typical timescales for the buttons to settle as measured from your</w:t>
+      </w:r>
+    </w:p>
+    <w:p>
+      <w:pPr>
+        <w:rPr>
+          <w:i/>
+        </w:rPr>
+      </w:pPr>
+      <w:r>
+        <w:rPr>
+          <w:i/>
+        </w:rPr>
+        <w:t>waveforms with GTKWave. Calculate the average time it takes for a button to</w:t>
+      </w:r>
+    </w:p>
+    <w:p>
+      <w:pPr>
+        <w:rPr>
+          <w:i/>
+        </w:rPr>
+      </w:pPr>
+      <w:r>
+        <w:rPr>
+          <w:i/>
+        </w:rPr>
+        <w:t>settle with standard deviation plus minimum and maximum time. You need to</w:t>
+      </w:r>
+    </w:p>
+    <w:p>
+      <w:pPr>
+        <w:rPr>
+          <w:i/>
+        </w:rPr>
+      </w:pPr>
+      <w:r>
+        <w:rPr>
+          <w:i/>
+        </w:rPr>
+        <w:t>analyse at least 100 events to get reasonable statistics.</w:t>
+      </w:r>
+    </w:p>
+    <w:p>
+      <w:pPr>
+        <w:pStyle w:val="Heading2"/>
+      </w:pPr>
+      <w:r>
+        <w:t>DCF Signal</w:t>
+      </w:r>
+    </w:p>
+    <w:p>
+      <w:pPr>
+        <w:rPr>
+          <w:i/>
+        </w:rPr>
+      </w:pPr>
+      <w:r>
+        <w:rPr>
+          <w:i/>
+        </w:rPr>
+        <w:t>Screenshots of your sampled DCF signals over at least one full minute showing</w:t>
+      </w:r>
+    </w:p>
+    <w:p>
+      <w:pPr>
+        <w:rPr>
+          <w:i/>
+        </w:rPr>
+      </w:pPr>
+      <w:r>
+        <w:rPr>
+          <w:i/>
+        </w:rPr>
+        <w:t>the start of the minute and the start of the next minute. You need to zoom in</w:t>
+      </w:r>
+    </w:p>
+    <w:p>
+      <w:pPr>
+        <w:rPr>
+          <w:i/>
+        </w:rPr>
+      </w:pPr>
+      <w:r>
+        <w:rPr>
+          <w:i/>
+        </w:rPr>
+        <w:t>sufficiently to be able to tell the duration of the pulses and be able to</w:t>
+      </w:r>
+    </w:p>
+    <w:p>
+      <w:pPr>
+        <w:rPr>
+          <w:i/>
+        </w:rPr>
+      </w:pPr>
+      <w:r>
+        <w:rPr>
+          <w:i/>
+        </w:rPr>
+        <w:t>identify the information encoded on them. Make the screenshots overlap, e.g. the</w:t>
+      </w:r>
+    </w:p>
+    <w:p>
+      <w:pPr>
+        <w:rPr>
+          <w:i/>
+        </w:rPr>
+      </w:pPr>
+      <w:r>
+        <w:rPr>
+          <w:i/>
+        </w:rPr>
+        <w:t>end of one screenshot should be the start of the next, so that when you put all</w:t>
+      </w:r>
+    </w:p>
+    <w:p>
+      <w:pPr>
+        <w:rPr>
+          <w:i/>
+        </w:rPr>
+      </w:pPr>
+      <w:r>
+        <w:rPr>
+          <w:i/>
+        </w:rPr>
+        <w:t>screenshots next to each other you get the full minute with all details of the</w:t>
+      </w:r>
+    </w:p>
+    <w:p>
+      <w:pPr>
+        <w:rPr>
+          <w:i/>
+        </w:rPr>
+      </w:pPr>
+      <w:r>
+        <w:rPr>
+          <w:i/>
+        </w:rPr>
+        <w:t>encoded information clearly visible.</w:t>
+      </w:r>
+    </w:p>
+    <w:p>
+      <w:pPr>
+        <w:ind w:firstLine="720"/>
+        <w:rPr>
+          <w:i/>
+        </w:rPr>
+      </w:pPr>
+      <w:r>
+        <w:rPr>
+          <w:i/>
+        </w:rPr>
+        <w:t>An annotated trace file of your DCF signals as described above, which</w:t>
+      </w:r>
+    </w:p>
+    <w:p>
+      <w:pPr>
+        <w:rPr>
+          <w:i/>
+        </w:rPr>
+      </w:pPr>
+      <w:r>
+        <w:rPr>
+          <w:i/>
+        </w:rPr>
+        <w:t>corresponds to the DCF screenshots in your report.</w:t>
+      </w:r>
+    </w:p>
+    <w:p>
+      <w:pPr>
+        <w:pStyle w:val="Heading2"/>
+      </w:pPr>
+      <w:r>
+        <w:t>MSF Signal</w:t>
+      </w:r>
+    </w:p>
+    <w:p>
+      <w:pPr>
+        <w:rPr>
+          <w:i/>
+        </w:rPr>
+      </w:pPr>
+      <w:r>
+        <w:rPr>
+          <w:i/>
+        </w:rPr>
+        <w:t>Screenshots of your sampled MSF signals over at least one full minute showing</w:t>
+      </w:r>
+    </w:p>
+    <w:p>
+      <w:pPr>
+        <w:rPr>
+          <w:i/>
+        </w:rPr>
+      </w:pPr>
+      <w:r>
+        <w:rPr>
+          <w:i/>
+        </w:rPr>
+        <w:t>the start of the minute and the start of the next minute. You need to zoom in</w:t>
+      </w:r>
+    </w:p>
+    <w:p>
+      <w:pPr>
+        <w:rPr>
+          <w:i/>
+        </w:rPr>
+      </w:pPr>
+      <w:r>
+        <w:rPr>
+          <w:i/>
+        </w:rPr>
+        <w:t>sufficiently to be able to tell the duration of the pulses and be able to</w:t>
+      </w:r>
+    </w:p>
+    <w:p>
+      <w:pPr>
+        <w:rPr>
+          <w:i/>
+        </w:rPr>
+      </w:pPr>
+      <w:r>
+        <w:rPr>
+          <w:i/>
+        </w:rPr>
+        <w:t>identify the information encoded on them. Make the screenshots overlap, e.g. the</w:t>
+      </w:r>
+    </w:p>
+    <w:p>
+      <w:pPr>
+        <w:rPr>
+          <w:i/>
+        </w:rPr>
+      </w:pPr>
+      <w:r>
+        <w:rPr>
+          <w:i/>
+        </w:rPr>
+        <w:t>end of one screenshot should be the start of the next, so that when you put all</w:t>
+      </w:r>
+    </w:p>
+    <w:p>
+      <w:pPr>
+        <w:rPr>
+          <w:i/>
+        </w:rPr>
+      </w:pPr>
+      <w:r>
+        <w:rPr>
+          <w:i/>
+        </w:rPr>
+        <w:t>screenshots next to each other you get the full minute with all details of the</w:t>
+      </w:r>
+    </w:p>
+    <w:p>
+      <w:pPr>
+        <w:rPr>
+          <w:i/>
+        </w:rPr>
+      </w:pPr>
+      <w:r>
+        <w:rPr>
+          <w:i/>
+        </w:rPr>
+        <w:t>encoded information clearly visible.</w:t>
+      </w:r>
+    </w:p>
+    <w:p>
+      <w:pPr>
+        <w:ind w:firstLine="720"/>
+        <w:rPr>
+          <w:i/>
+        </w:rPr>
+      </w:pPr>
+      <w:r>
+        <w:rPr>
+          <w:i/>
+        </w:rPr>
+        <w:t>An annotated trace file of your MSF signals as described above, which</w:t>
+      </w:r>
+    </w:p>
+    <w:p>
+      <w:pPr>
+        <w:rPr>
+          <w:i/>
+        </w:rPr>
+      </w:pPr>
+      <w:r>
+        <w:rPr>
+          <w:i/>
+        </w:rPr>
+        <w:t>corresponds to the MSF screenshots in your report.</w:t>
+      </w:r>
+    </w:p>
+    <w:p>
+      <w:pPr>
+        <w:ind w:firstLine="720"/>
+        <w:rPr>
+          <w:i/>
+        </w:rPr>
+      </w:pPr>
       <w:bookmarkStart w:id="1" w:name="_GoBack"/>
+      <w:bookmarkEnd w:id="1"/>
+      <w:r>
+        <w:rPr>
+          <w:i/>
+        </w:rPr>
+        <w:t>The decoded bits from second 0 to second 59 for the MSF signal the decoded time</w:t>
+      </w:r>
+    </w:p>
+    <w:p>
+      <w:pPr>
+        <w:rPr>
+          <w:i/>
+        </w:rPr>
+      </w:pPr>
+      <w:r>
+        <w:rPr>
+          <w:i/>
+        </w:rPr>
+        <w:t>and date information from the decoded bits including a description how you</w:t>
+      </w:r>
+    </w:p>
+    <w:p>
+      <w:pPr>
+        <w:rPr>
+          <w:i/>
+        </w:rPr>
+      </w:pPr>
+      <w:r>
+        <w:rPr>
+          <w:i/>
+        </w:rPr>
+        <w:t>decoded them including the parity checks.</w:t>
+      </w:r>
+    </w:p>
+    <w:p>
+      <w:pPr>
+        <w:pStyle w:val="Heading2"/>
+      </w:pPr>
+      <w:r>
+        <w:lastRenderedPageBreak/>
+        <w:t>Sampling accuracy</w:t>
+      </w:r>
+    </w:p>
+    <w:p>
+      <w:pPr>
+        <w:rPr>
+          <w:i/>
+        </w:rPr>
+      </w:pPr>
+      <w:r>
+        <w:rPr>
+          <w:i/>
+        </w:rPr>
+        <w:t>An annotated trace file showing the differences in arrival times of the DCF and</w:t>
+      </w:r>
+    </w:p>
+    <w:p>
+      <w:pPr>
+        <w:rPr>
+          <w:i/>
+        </w:rPr>
+      </w:pPr>
+      <w:r>
+        <w:rPr>
+          <w:i/>
+        </w:rPr>
+        <w:t>MSF second markers from one second to the next and between MSF and DCF. An</w:t>
+      </w:r>
+    </w:p>
+    <w:p>
+      <w:pPr>
+        <w:rPr>
+          <w:i/>
+        </w:rPr>
+      </w:pPr>
+      <w:r>
+        <w:rPr>
+          <w:i/>
+        </w:rPr>
+        <w:t>analysis of these to show the mean difference and standard deviation between</w:t>
+      </w:r>
+    </w:p>
+    <w:p>
+      <w:pPr>
+        <w:rPr>
+          <w:i/>
+        </w:rPr>
+      </w:pPr>
+      <w:r>
+        <w:rPr>
+          <w:i/>
+        </w:rPr>
+        <w:t>consecutive seconds and the two radio clocks. An estimate of the frequency error</w:t>
+      </w:r>
+    </w:p>
+    <w:p>
+      <w:pPr>
+        <w:rPr>
+          <w:i/>
+        </w:rPr>
+      </w:pPr>
+      <w:r>
+        <w:rPr>
+          <w:i/>
+        </w:rPr>
+        <w:t>of the local crystal oscillator on the development board including error margins</w:t>
+      </w:r>
+    </w:p>
+    <w:p>
+      <w:pPr>
+        <w:rPr>
+          <w:i/>
+        </w:rPr>
+      </w:pPr>
+      <w:r>
+        <w:rPr>
+          <w:i/>
+        </w:rPr>
+        <w:t>based on your data.</w:t>
+      </w:r>
+    </w:p>
+    <w:p>
+      <w:pPr>
+        <w:pStyle w:val="Heading2"/>
+      </w:pPr>
+      <w:r>
+        <w:t>Propagation times</w:t>
+      </w:r>
+    </w:p>
+    <w:p>
+      <w:pPr>
+        <w:rPr>
+          <w:rFonts w:cs="CMU Serif"/>
+        </w:rPr>
+      </w:pPr>
+      <w:r>
+        <w:t xml:space="preserve">The MSF signal is broadcast at 60kHz </w:t>
+      </w:r>
+      <w:sdt>
+        <w:sdtPr>
+          <w:id w:val="631824278"/>
+          <w:citation/>
+        </w:sdtPr>
+        <w:sdtContent>
+          <w:r>
+            <w:fldChar w:fldCharType="begin"/>
+          </w:r>
+          <w:r>
+            <w:instrText xml:space="preserve"> CITATION VarND \l 2057 </w:instrText>
+          </w:r>
+          <w:r>
+            <w:fldChar w:fldCharType="separate"/>
+          </w:r>
+          <w:r>
+            <w:rPr>
+              <w:noProof/>
+            </w:rPr>
+            <w:t>(1)</w:t>
+          </w:r>
+          <w:r>
+            <w:fldChar w:fldCharType="end"/>
+          </w:r>
+        </w:sdtContent>
+      </w:sdt>
+      <w:r>
+        <w:t>, while the DCF77 uses a 77.5kHz carrier signal</w:t>
+      </w:r>
+      <w:r>
+        <w:t xml:space="preserve"> </w:t>
+      </w:r>
+      <w:sdt>
+        <w:sdtPr>
+          <w:id w:val="-1952153934"/>
+          <w:citation/>
+        </w:sdtPr>
+        <w:sdtContent>
+          <w:r>
+            <w:fldChar w:fldCharType="begin"/>
+          </w:r>
+          <w:r>
+            <w:instrText xml:space="preserve"> CITATION VarND1 \l 2057 </w:instrText>
+          </w:r>
+          <w:r>
+            <w:fldChar w:fldCharType="separate"/>
+          </w:r>
+          <w:r>
+            <w:rPr>
+              <w:noProof/>
+            </w:rPr>
+            <w:t>(2)</w:t>
+          </w:r>
+          <w:r>
+            <w:fldChar w:fldCharType="end"/>
+          </w:r>
+        </w:sdtContent>
+      </w:sdt>
+      <w:r>
+        <w:t xml:space="preserve">, placing both signals in the Low Frequency (LF) spectrum of radio waves. At these frequencies, </w:t>
+      </w:r>
+      <w:r>
+        <w:t>long wave radio propagate along the surface and sky between two points at the speed of light.</w:t>
+      </w:r>
+      <w:r>
+        <w:t xml:space="preserve"> At standard temperature and pressure, the speed of light is </w:t>
+      </w:r>
+      <w:r>
+        <w:t>negligibly slower than in a vacuum</w:t>
+      </w:r>
+      <w:r>
+        <w:t>,</w:t>
+      </w:r>
+      <w:r>
+        <w:t xml:space="preserve"> meaning that the </w:t>
+      </w:r>
+      <w:r>
+        <w:t xml:space="preserve">propagation time can be calculated as the distance between the transmitter and receiver divided by </w:t>
+      </w:r>
+      <w:r>
+        <w:t xml:space="preserve">3 </w:t>
+      </w:r>
+      <w:r>
+        <w:rPr>
+          <w:rFonts w:cs="CMU Serif"/>
+        </w:rPr>
+        <w:t>×</w:t>
+      </w:r>
+      <w:r>
+        <w:t xml:space="preserve"> 10</w:t>
+      </w:r>
+      <w:r>
+        <w:rPr>
+          <w:vertAlign w:val="superscript"/>
+        </w:rPr>
+        <w:t>8</w:t>
+      </w:r>
+      <w:r>
+        <w:t xml:space="preserve"> m/s</w:t>
+      </w:r>
+      <w:r>
+        <w:rPr>
+          <w:rFonts w:cs="CMU Serif"/>
+        </w:rPr>
+        <w:t>.</w:t>
+      </w:r>
+    </w:p>
+    <w:p>
+      <w:pPr>
+        <w:rPr>
+          <w:rFonts w:cs="CMU Serif"/>
+        </w:rPr>
+      </w:pPr>
+    </w:p>
+    <w:tbl>
+      <w:tblPr>
+        <w:tblW w:w="9840" w:type="dxa"/>
+        <w:jc w:val="center"/>
+        <w:tblLook w:val="04A0" w:firstRow="1" w:lastRow="0" w:firstColumn="1" w:lastColumn="0" w:noHBand="0" w:noVBand="1"/>
+      </w:tblPr>
+      <w:tblGrid>
+        <w:gridCol w:w="840"/>
+        <w:gridCol w:w="2520"/>
+        <w:gridCol w:w="2431"/>
+        <w:gridCol w:w="1620"/>
+        <w:gridCol w:w="2440"/>
+      </w:tblGrid>
+      <w:tr>
+        <w:trPr>
+          <w:trHeight w:val="315"/>
+          <w:jc w:val="center"/>
+        </w:trPr>
+        <w:tc>
+          <w:tcPr>
+            <w:tcW w:w="840" w:type="dxa"/>
+            <w:tcBorders>
+              <w:top w:val="single" w:sz="4" w:space="0" w:color="000000"/>
+              <w:left w:val="single" w:sz="4" w:space="0" w:color="000000"/>
+              <w:bottom w:val="nil"/>
+              <w:right w:val="nil"/>
+            </w:tcBorders>
+            <w:shd w:val="clear" w:color="000000" w:fill="000000"/>
+            <w:noWrap/>
+            <w:vAlign w:val="bottom"/>
+            <w:hideMark/>
+          </w:tcPr>
+          <w:p>
+            <w:pPr>
+              <w:rPr>
+                <w:rFonts w:ascii="CMU Concrete" w:eastAsia="Times New Roman" w:hAnsi="CMU Concrete" w:cs="CMU Concrete"/>
+                <w:b/>
+                <w:bCs/>
+                <w:color w:val="FFFFFF"/>
+                <w:sz w:val="18"/>
+                <w:szCs w:val="18"/>
+                <w:lang w:eastAsia="en-GB"/>
+              </w:rPr>
+            </w:pPr>
+            <w:r>
+              <w:rPr>
+                <w:rFonts w:ascii="CMU Concrete" w:eastAsia="Times New Roman" w:hAnsi="CMU Concrete" w:cs="CMU Concrete"/>
+                <w:b/>
+                <w:bCs/>
+                <w:color w:val="FFFFFF"/>
+                <w:sz w:val="18"/>
+                <w:szCs w:val="18"/>
+                <w:lang w:eastAsia="en-GB"/>
+              </w:rPr>
+              <w:t>Clock</w:t>
+            </w:r>
+          </w:p>
+        </w:tc>
+        <w:tc>
+          <w:tcPr>
+            <w:tcW w:w="2520" w:type="dxa"/>
+            <w:tcBorders>
+              <w:top w:val="single" w:sz="4" w:space="0" w:color="000000"/>
+              <w:left w:val="nil"/>
+              <w:bottom w:val="nil"/>
+              <w:right w:val="nil"/>
+            </w:tcBorders>
+            <w:shd w:val="clear" w:color="000000" w:fill="000000"/>
+            <w:noWrap/>
+            <w:vAlign w:val="bottom"/>
+            <w:hideMark/>
+          </w:tcPr>
+          <w:p>
+            <w:pPr>
+              <w:rPr>
+                <w:rFonts w:ascii="CMU Concrete" w:eastAsia="Times New Roman" w:hAnsi="CMU Concrete" w:cs="CMU Concrete"/>
+                <w:b/>
+                <w:bCs/>
+                <w:color w:val="FFFFFF"/>
+                <w:sz w:val="18"/>
+                <w:szCs w:val="18"/>
+                <w:lang w:eastAsia="en-GB"/>
+              </w:rPr>
+            </w:pPr>
+            <w:r>
+              <w:rPr>
+                <w:rFonts w:ascii="CMU Concrete" w:eastAsia="Times New Roman" w:hAnsi="CMU Concrete" w:cs="CMU Concrete"/>
+                <w:b/>
+                <w:bCs/>
+                <w:color w:val="FFFFFF"/>
+                <w:sz w:val="18"/>
+                <w:szCs w:val="18"/>
+                <w:lang w:eastAsia="en-GB"/>
+              </w:rPr>
+              <w:t>Transmitter</w:t>
+            </w:r>
+          </w:p>
+        </w:tc>
+        <w:tc>
+          <w:tcPr>
+            <w:tcW w:w="2420" w:type="dxa"/>
+            <w:tcBorders>
+              <w:top w:val="single" w:sz="4" w:space="0" w:color="000000"/>
+              <w:left w:val="nil"/>
+              <w:bottom w:val="nil"/>
+              <w:right w:val="nil"/>
+            </w:tcBorders>
+            <w:shd w:val="clear" w:color="000000" w:fill="000000"/>
+            <w:noWrap/>
+            <w:vAlign w:val="bottom"/>
+            <w:hideMark/>
+          </w:tcPr>
+          <w:p>
+            <w:pPr>
+              <w:rPr>
+                <w:rFonts w:ascii="CMU Concrete" w:eastAsia="Times New Roman" w:hAnsi="CMU Concrete" w:cs="CMU Concrete"/>
+                <w:b/>
+                <w:bCs/>
+                <w:color w:val="FFFFFF"/>
+                <w:sz w:val="18"/>
+                <w:szCs w:val="18"/>
+                <w:lang w:eastAsia="en-GB"/>
+              </w:rPr>
+            </w:pPr>
+            <w:r>
+              <w:rPr>
+                <w:rFonts w:ascii="CMU Concrete" w:eastAsia="Times New Roman" w:hAnsi="CMU Concrete" w:cs="CMU Concrete"/>
+                <w:b/>
+                <w:bCs/>
+                <w:color w:val="FFFFFF"/>
+                <w:sz w:val="18"/>
+                <w:szCs w:val="18"/>
+                <w:lang w:eastAsia="en-GB"/>
+              </w:rPr>
+              <w:t>Receiver</w:t>
+            </w:r>
+          </w:p>
+        </w:tc>
+        <w:tc>
+          <w:tcPr>
+            <w:tcW w:w="1620" w:type="dxa"/>
+            <w:tcBorders>
+              <w:top w:val="single" w:sz="4" w:space="0" w:color="000000"/>
+              <w:left w:val="nil"/>
+              <w:bottom w:val="nil"/>
+              <w:right w:val="nil"/>
+            </w:tcBorders>
+            <w:shd w:val="clear" w:color="000000" w:fill="000000"/>
+            <w:noWrap/>
+            <w:vAlign w:val="bottom"/>
+            <w:hideMark/>
+          </w:tcPr>
+          <w:p>
+            <w:pPr>
+              <w:rPr>
+                <w:rFonts w:ascii="CMU Concrete" w:eastAsia="Times New Roman" w:hAnsi="CMU Concrete" w:cs="CMU Concrete"/>
+                <w:b/>
+                <w:bCs/>
+                <w:color w:val="FFFFFF"/>
+                <w:sz w:val="18"/>
+                <w:szCs w:val="18"/>
+                <w:lang w:eastAsia="en-GB"/>
+              </w:rPr>
+            </w:pPr>
+            <w:r>
+              <w:rPr>
+                <w:rFonts w:ascii="CMU Concrete" w:eastAsia="Times New Roman" w:hAnsi="CMU Concrete" w:cs="CMU Concrete"/>
+                <w:b/>
+                <w:bCs/>
+                <w:color w:val="FFFFFF"/>
+                <w:sz w:val="18"/>
+                <w:szCs w:val="18"/>
+                <w:lang w:eastAsia="en-GB"/>
+              </w:rPr>
+              <w:t>Distance (km)</w:t>
+            </w:r>
+          </w:p>
+        </w:tc>
+        <w:tc>
+          <w:tcPr>
+            <w:tcW w:w="2440" w:type="dxa"/>
+            <w:tcBorders>
+              <w:top w:val="single" w:sz="4" w:space="0" w:color="000000"/>
+              <w:left w:val="nil"/>
+              <w:bottom w:val="nil"/>
+              <w:right w:val="single" w:sz="4" w:space="0" w:color="000000"/>
+            </w:tcBorders>
+            <w:shd w:val="clear" w:color="000000" w:fill="000000"/>
+            <w:noWrap/>
+            <w:vAlign w:val="bottom"/>
+            <w:hideMark/>
+          </w:tcPr>
+          <w:p>
+            <w:pPr>
+              <w:rPr>
+                <w:rFonts w:ascii="CMU Concrete" w:eastAsia="Times New Roman" w:hAnsi="CMU Concrete" w:cs="CMU Concrete"/>
+                <w:b/>
+                <w:bCs/>
+                <w:color w:val="FFFFFF"/>
+                <w:sz w:val="18"/>
+                <w:szCs w:val="18"/>
+                <w:lang w:eastAsia="en-GB"/>
+              </w:rPr>
+            </w:pPr>
+            <w:r>
+              <w:rPr>
+                <w:rFonts w:ascii="CMU Concrete" w:eastAsia="Times New Roman" w:hAnsi="CMU Concrete" w:cs="CMU Concrete"/>
+                <w:b/>
+                <w:bCs/>
+                <w:color w:val="FFFFFF"/>
+                <w:sz w:val="18"/>
+                <w:szCs w:val="18"/>
+                <w:lang w:eastAsia="en-GB"/>
+              </w:rPr>
+              <w:t>Propagation Time (ms)</w:t>
+            </w:r>
+          </w:p>
+        </w:tc>
+      </w:tr>
+      <w:tr>
+        <w:trPr>
+          <w:trHeight w:val="300"/>
+          <w:jc w:val="center"/>
+        </w:trPr>
+        <w:tc>
+          <w:tcPr>
+            <w:tcW w:w="840" w:type="dxa"/>
+            <w:tcBorders>
+              <w:top w:val="single" w:sz="4" w:space="0" w:color="000000"/>
+              <w:left w:val="single" w:sz="4" w:space="0" w:color="000000"/>
+              <w:bottom w:val="nil"/>
+              <w:right w:val="nil"/>
+            </w:tcBorders>
+            <w:shd w:val="clear" w:color="auto" w:fill="auto"/>
+            <w:noWrap/>
+            <w:vAlign w:val="bottom"/>
+            <w:hideMark/>
+          </w:tcPr>
+          <w:p>
+            <w:pPr>
+              <w:rPr>
+                <w:rFonts w:ascii="CMU Concrete" w:eastAsia="Times New Roman" w:hAnsi="CMU Concrete" w:cs="CMU Concrete"/>
+                <w:color w:val="000000"/>
+                <w:sz w:val="18"/>
+                <w:szCs w:val="18"/>
+                <w:lang w:eastAsia="en-GB"/>
+              </w:rPr>
+            </w:pPr>
+            <w:r>
+              <w:rPr>
+                <w:rFonts w:ascii="CMU Concrete" w:eastAsia="Times New Roman" w:hAnsi="CMU Concrete" w:cs="CMU Concrete"/>
+                <w:color w:val="000000"/>
+                <w:sz w:val="18"/>
+                <w:szCs w:val="18"/>
+                <w:lang w:eastAsia="en-GB"/>
+              </w:rPr>
+              <w:t>MSF</w:t>
+            </w:r>
+          </w:p>
+        </w:tc>
+        <w:tc>
+          <w:tcPr>
+            <w:tcW w:w="2520" w:type="dxa"/>
+            <w:tcBorders>
+              <w:top w:val="single" w:sz="4" w:space="0" w:color="000000"/>
+              <w:left w:val="nil"/>
+              <w:bottom w:val="nil"/>
+              <w:right w:val="nil"/>
+            </w:tcBorders>
+            <w:shd w:val="clear" w:color="auto" w:fill="auto"/>
+            <w:noWrap/>
+            <w:vAlign w:val="bottom"/>
+            <w:hideMark/>
+          </w:tcPr>
+          <w:p>
+            <w:pPr>
+              <w:rPr>
+                <w:rFonts w:ascii="CMU Concrete" w:eastAsia="Times New Roman" w:hAnsi="CMU Concrete" w:cs="CMU Concrete"/>
+                <w:color w:val="000000"/>
+                <w:sz w:val="18"/>
+                <w:szCs w:val="18"/>
+                <w:lang w:eastAsia="en-GB"/>
+              </w:rPr>
+            </w:pPr>
+            <w:r>
+              <w:rPr>
+                <w:rFonts w:ascii="CMU Concrete" w:eastAsia="Times New Roman" w:hAnsi="CMU Concrete" w:cs="CMU Concrete"/>
+                <w:color w:val="000000"/>
+                <w:sz w:val="18"/>
+                <w:szCs w:val="18"/>
+                <w:lang w:eastAsia="en-GB"/>
+              </w:rPr>
+              <w:t>54° 54</w:t>
+            </w:r>
+            <w:r>
+              <w:rPr>
+                <w:rFonts w:ascii="Times New Roman" w:eastAsia="Times New Roman" w:hAnsi="Times New Roman"/>
+                <w:color w:val="000000"/>
+                <w:sz w:val="18"/>
+                <w:szCs w:val="18"/>
+                <w:lang w:eastAsia="en-GB"/>
+              </w:rPr>
+              <w:t>′</w:t>
+            </w:r>
+            <w:r>
+              <w:rPr>
+                <w:rFonts w:ascii="CMU Concrete" w:eastAsia="Times New Roman" w:hAnsi="CMU Concrete" w:cs="CMU Concrete"/>
+                <w:color w:val="000000"/>
+                <w:sz w:val="18"/>
+                <w:szCs w:val="18"/>
+                <w:lang w:eastAsia="en-GB"/>
+              </w:rPr>
+              <w:t> 36</w:t>
+            </w:r>
+            <w:r>
+              <w:rPr>
+                <w:rFonts w:ascii="Times New Roman" w:eastAsia="Times New Roman" w:hAnsi="Times New Roman"/>
+                <w:color w:val="000000"/>
+                <w:sz w:val="18"/>
+                <w:szCs w:val="18"/>
+                <w:lang w:eastAsia="en-GB"/>
+              </w:rPr>
+              <w:t>″</w:t>
+            </w:r>
+            <w:r>
+              <w:rPr>
+                <w:rFonts w:ascii="CMU Concrete" w:eastAsia="Times New Roman" w:hAnsi="CMU Concrete" w:cs="CMU Concrete"/>
+                <w:color w:val="000000"/>
+                <w:sz w:val="18"/>
+                <w:szCs w:val="18"/>
+                <w:lang w:eastAsia="en-GB"/>
+              </w:rPr>
+              <w:t> N, 03° 16</w:t>
+            </w:r>
+            <w:r>
+              <w:rPr>
+                <w:rFonts w:ascii="Times New Roman" w:eastAsia="Times New Roman" w:hAnsi="Times New Roman"/>
+                <w:color w:val="000000"/>
+                <w:sz w:val="18"/>
+                <w:szCs w:val="18"/>
+                <w:lang w:eastAsia="en-GB"/>
+              </w:rPr>
+              <w:t>′</w:t>
+            </w:r>
+            <w:r>
+              <w:rPr>
+                <w:rFonts w:ascii="CMU Concrete" w:eastAsia="Times New Roman" w:hAnsi="CMU Concrete" w:cs="CMU Concrete"/>
+                <w:color w:val="000000"/>
+                <w:sz w:val="18"/>
+                <w:szCs w:val="18"/>
+                <w:lang w:eastAsia="en-GB"/>
+              </w:rPr>
+              <w:t> 48</w:t>
+            </w:r>
+            <w:r>
+              <w:rPr>
+                <w:rFonts w:ascii="Times New Roman" w:eastAsia="Times New Roman" w:hAnsi="Times New Roman"/>
+                <w:color w:val="000000"/>
+                <w:sz w:val="18"/>
+                <w:szCs w:val="18"/>
+                <w:lang w:eastAsia="en-GB"/>
+              </w:rPr>
+              <w:t>″</w:t>
+            </w:r>
+            <w:r>
+              <w:rPr>
+                <w:rFonts w:ascii="CMU Concrete" w:eastAsia="Times New Roman" w:hAnsi="CMU Concrete" w:cs="CMU Concrete"/>
+                <w:color w:val="000000"/>
+                <w:sz w:val="18"/>
+                <w:szCs w:val="18"/>
+                <w:lang w:eastAsia="en-GB"/>
+              </w:rPr>
+              <w:t> W</w:t>
+            </w:r>
+          </w:p>
+        </w:tc>
+        <w:tc>
+          <w:tcPr>
+            <w:tcW w:w="2420" w:type="dxa"/>
+            <w:tcBorders>
+              <w:top w:val="single" w:sz="4" w:space="0" w:color="000000"/>
+              <w:left w:val="nil"/>
+              <w:bottom w:val="nil"/>
+              <w:right w:val="nil"/>
+            </w:tcBorders>
+            <w:shd w:val="clear" w:color="auto" w:fill="auto"/>
+            <w:noWrap/>
+            <w:vAlign w:val="bottom"/>
+            <w:hideMark/>
+          </w:tcPr>
+          <w:p>
+            <w:pPr>
+              <w:rPr>
+                <w:rFonts w:ascii="CMU Concrete" w:eastAsia="Times New Roman" w:hAnsi="CMU Concrete" w:cs="CMU Concrete"/>
+                <w:color w:val="000000"/>
+                <w:sz w:val="18"/>
+                <w:szCs w:val="18"/>
+                <w:lang w:eastAsia="en-GB"/>
+              </w:rPr>
+            </w:pPr>
+            <w:r>
+              <w:rPr>
+                <w:rFonts w:ascii="CMU Concrete" w:eastAsia="Times New Roman" w:hAnsi="CMU Concrete" w:cs="CMU Concrete"/>
+                <w:color w:val="000000"/>
+                <w:sz w:val="18"/>
+                <w:szCs w:val="18"/>
+                <w:lang w:eastAsia="en-GB"/>
+              </w:rPr>
+              <w:t>52° 28</w:t>
+            </w:r>
+            <w:r>
+              <w:rPr>
+                <w:rFonts w:ascii="Times New Roman" w:eastAsia="Times New Roman" w:hAnsi="Times New Roman"/>
+                <w:color w:val="000000"/>
+                <w:sz w:val="18"/>
+                <w:szCs w:val="18"/>
+                <w:lang w:eastAsia="en-GB"/>
+              </w:rPr>
+              <w:t>′</w:t>
+            </w:r>
+            <w:r>
+              <w:rPr>
+                <w:rFonts w:ascii="CMU Concrete" w:eastAsia="Times New Roman" w:hAnsi="CMU Concrete" w:cs="CMU Concrete"/>
+                <w:color w:val="000000"/>
+                <w:sz w:val="18"/>
+                <w:szCs w:val="18"/>
+                <w:lang w:eastAsia="en-GB"/>
+              </w:rPr>
+              <w:t> 59</w:t>
+            </w:r>
+            <w:r>
+              <w:rPr>
+                <w:rFonts w:ascii="Times New Roman" w:eastAsia="Times New Roman" w:hAnsi="Times New Roman"/>
+                <w:color w:val="000000"/>
+                <w:sz w:val="18"/>
+                <w:szCs w:val="18"/>
+                <w:lang w:eastAsia="en-GB"/>
+              </w:rPr>
+              <w:t>″</w:t>
+            </w:r>
+            <w:r>
+              <w:rPr>
+                <w:rFonts w:ascii="CMU Concrete" w:eastAsia="Times New Roman" w:hAnsi="CMU Concrete" w:cs="CMU Concrete"/>
+                <w:color w:val="000000"/>
+                <w:sz w:val="18"/>
+                <w:szCs w:val="18"/>
+                <w:lang w:eastAsia="en-GB"/>
+              </w:rPr>
+              <w:t> N, 01° 53</w:t>
+            </w:r>
+            <w:r>
+              <w:rPr>
+                <w:rFonts w:ascii="Times New Roman" w:eastAsia="Times New Roman" w:hAnsi="Times New Roman"/>
+                <w:color w:val="000000"/>
+                <w:sz w:val="18"/>
+                <w:szCs w:val="18"/>
+                <w:lang w:eastAsia="en-GB"/>
+              </w:rPr>
+              <w:t>′</w:t>
+            </w:r>
+            <w:r>
+              <w:rPr>
+                <w:rFonts w:ascii="CMU Concrete" w:eastAsia="Times New Roman" w:hAnsi="CMU Concrete" w:cs="CMU Concrete"/>
+                <w:color w:val="000000"/>
+                <w:sz w:val="18"/>
+                <w:szCs w:val="18"/>
+                <w:lang w:eastAsia="en-GB"/>
+              </w:rPr>
+              <w:t> 37</w:t>
+            </w:r>
+            <w:r>
+              <w:rPr>
+                <w:rFonts w:ascii="Times New Roman" w:eastAsia="Times New Roman" w:hAnsi="Times New Roman"/>
+                <w:color w:val="000000"/>
+                <w:sz w:val="18"/>
+                <w:szCs w:val="18"/>
+                <w:lang w:eastAsia="en-GB"/>
+              </w:rPr>
+              <w:t>″</w:t>
+            </w:r>
+            <w:r>
+              <w:rPr>
+                <w:rFonts w:ascii="CMU Concrete" w:eastAsia="Times New Roman" w:hAnsi="CMU Concrete" w:cs="CMU Concrete"/>
+                <w:color w:val="000000"/>
+                <w:sz w:val="18"/>
+                <w:szCs w:val="18"/>
+                <w:lang w:eastAsia="en-GB"/>
+              </w:rPr>
+              <w:t> W</w:t>
+            </w:r>
+          </w:p>
+        </w:tc>
+        <w:tc>
+          <w:tcPr>
+            <w:tcW w:w="1620" w:type="dxa"/>
+            <w:tcBorders>
+              <w:top w:val="single" w:sz="4" w:space="0" w:color="000000"/>
+              <w:left w:val="nil"/>
+              <w:bottom w:val="nil"/>
+              <w:right w:val="nil"/>
+            </w:tcBorders>
+            <w:shd w:val="clear" w:color="auto" w:fill="auto"/>
+            <w:noWrap/>
+            <w:vAlign w:val="bottom"/>
+            <w:hideMark/>
+          </w:tcPr>
+          <w:p>
+            <w:pPr>
+              <w:rPr>
+                <w:rFonts w:ascii="CMU Concrete" w:eastAsia="Times New Roman" w:hAnsi="CMU Concrete" w:cs="CMU Concrete"/>
+                <w:color w:val="000000"/>
+                <w:sz w:val="18"/>
+                <w:szCs w:val="18"/>
+                <w:lang w:eastAsia="en-GB"/>
+              </w:rPr>
+            </w:pPr>
+            <w:r>
+              <w:rPr>
+                <w:rFonts w:ascii="CMU Concrete" w:eastAsia="Times New Roman" w:hAnsi="CMU Concrete" w:cs="CMU Concrete"/>
+                <w:color w:val="000000"/>
+                <w:sz w:val="18"/>
+                <w:szCs w:val="18"/>
+                <w:lang w:eastAsia="en-GB"/>
+              </w:rPr>
+              <w:t>284.9</w:t>
+            </w:r>
+          </w:p>
+        </w:tc>
+        <w:tc>
+          <w:tcPr>
+            <w:tcW w:w="2440" w:type="dxa"/>
+            <w:tcBorders>
+              <w:top w:val="single" w:sz="4" w:space="0" w:color="000000"/>
+              <w:left w:val="nil"/>
+              <w:bottom w:val="nil"/>
+              <w:right w:val="single" w:sz="4" w:space="0" w:color="000000"/>
+            </w:tcBorders>
+            <w:shd w:val="clear" w:color="auto" w:fill="auto"/>
+            <w:noWrap/>
+            <w:vAlign w:val="bottom"/>
+            <w:hideMark/>
+          </w:tcPr>
+          <w:p>
+            <w:pPr>
+              <w:rPr>
+                <w:rFonts w:ascii="CMU Concrete" w:eastAsia="Times New Roman" w:hAnsi="CMU Concrete" w:cs="CMU Concrete"/>
+                <w:color w:val="000000"/>
+                <w:sz w:val="18"/>
+                <w:szCs w:val="18"/>
+                <w:lang w:eastAsia="en-GB"/>
+              </w:rPr>
+            </w:pPr>
+            <w:r>
+              <w:rPr>
+                <w:rFonts w:ascii="CMU Concrete" w:eastAsia="Times New Roman" w:hAnsi="CMU Concrete" w:cs="CMU Concrete"/>
+                <w:color w:val="000000"/>
+                <w:sz w:val="18"/>
+                <w:szCs w:val="18"/>
+                <w:lang w:eastAsia="en-GB"/>
+              </w:rPr>
+              <w:t>0.9497</w:t>
+            </w:r>
+          </w:p>
+        </w:tc>
+      </w:tr>
+      <w:tr>
+        <w:trPr>
+          <w:trHeight w:val="300"/>
+          <w:jc w:val="center"/>
+        </w:trPr>
+        <w:tc>
+          <w:tcPr>
+            <w:tcW w:w="840" w:type="dxa"/>
+            <w:tcBorders>
+              <w:top w:val="single" w:sz="4" w:space="0" w:color="000000"/>
+              <w:left w:val="single" w:sz="4" w:space="0" w:color="000000"/>
+              <w:bottom w:val="single" w:sz="4" w:space="0" w:color="000000"/>
+              <w:right w:val="nil"/>
+            </w:tcBorders>
+            <w:shd w:val="clear" w:color="auto" w:fill="auto"/>
+            <w:noWrap/>
+            <w:vAlign w:val="bottom"/>
+            <w:hideMark/>
+          </w:tcPr>
+          <w:p>
+            <w:pPr>
+              <w:rPr>
+                <w:rFonts w:ascii="CMU Concrete" w:eastAsia="Times New Roman" w:hAnsi="CMU Concrete" w:cs="CMU Concrete"/>
+                <w:color w:val="000000"/>
+                <w:sz w:val="18"/>
+                <w:szCs w:val="18"/>
+                <w:lang w:eastAsia="en-GB"/>
+              </w:rPr>
+            </w:pPr>
+            <w:r>
+              <w:rPr>
+                <w:rFonts w:ascii="CMU Concrete" w:eastAsia="Times New Roman" w:hAnsi="CMU Concrete" w:cs="CMU Concrete"/>
+                <w:color w:val="000000"/>
+                <w:sz w:val="18"/>
+                <w:szCs w:val="18"/>
+                <w:lang w:eastAsia="en-GB"/>
+              </w:rPr>
+              <w:t>DCF</w:t>
+            </w:r>
+          </w:p>
+        </w:tc>
+        <w:tc>
+          <w:tcPr>
+            <w:tcW w:w="2520" w:type="dxa"/>
+            <w:tcBorders>
+              <w:top w:val="single" w:sz="4" w:space="0" w:color="000000"/>
+              <w:left w:val="nil"/>
+              <w:bottom w:val="single" w:sz="4" w:space="0" w:color="000000"/>
+              <w:right w:val="nil"/>
+            </w:tcBorders>
+            <w:shd w:val="clear" w:color="auto" w:fill="auto"/>
+            <w:noWrap/>
+            <w:vAlign w:val="bottom"/>
+            <w:hideMark/>
+          </w:tcPr>
+          <w:p>
+            <w:pPr>
+              <w:rPr>
+                <w:rFonts w:ascii="CMU Concrete" w:eastAsia="Times New Roman" w:hAnsi="CMU Concrete" w:cs="CMU Concrete"/>
+                <w:color w:val="000000"/>
+                <w:sz w:val="18"/>
+                <w:szCs w:val="18"/>
+                <w:lang w:eastAsia="en-GB"/>
+              </w:rPr>
+            </w:pPr>
+            <w:r>
+              <w:rPr>
+                <w:rFonts w:ascii="CMU Concrete" w:eastAsia="Times New Roman" w:hAnsi="CMU Concrete" w:cs="CMU Concrete"/>
+                <w:color w:val="000000"/>
+                <w:sz w:val="18"/>
+                <w:szCs w:val="18"/>
+                <w:lang w:eastAsia="en-GB"/>
+              </w:rPr>
+              <w:t>50° 00</w:t>
+            </w:r>
+            <w:r>
+              <w:rPr>
+                <w:rFonts w:ascii="Times New Roman" w:eastAsia="Times New Roman" w:hAnsi="Times New Roman"/>
+                <w:color w:val="000000"/>
+                <w:sz w:val="18"/>
+                <w:szCs w:val="18"/>
+                <w:lang w:eastAsia="en-GB"/>
+              </w:rPr>
+              <w:t>′</w:t>
+            </w:r>
+            <w:r>
+              <w:rPr>
+                <w:rFonts w:ascii="CMU Concrete" w:eastAsia="Times New Roman" w:hAnsi="CMU Concrete" w:cs="CMU Concrete"/>
+                <w:color w:val="000000"/>
+                <w:sz w:val="18"/>
+                <w:szCs w:val="18"/>
+                <w:lang w:eastAsia="en-GB"/>
+              </w:rPr>
+              <w:t> 56</w:t>
+            </w:r>
+            <w:r>
+              <w:rPr>
+                <w:rFonts w:ascii="Times New Roman" w:eastAsia="Times New Roman" w:hAnsi="Times New Roman"/>
+                <w:color w:val="000000"/>
+                <w:sz w:val="18"/>
+                <w:szCs w:val="18"/>
+                <w:lang w:eastAsia="en-GB"/>
+              </w:rPr>
+              <w:t>″</w:t>
+            </w:r>
+            <w:r>
+              <w:rPr>
+                <w:rFonts w:ascii="CMU Concrete" w:eastAsia="Times New Roman" w:hAnsi="CMU Concrete" w:cs="CMU Concrete"/>
+                <w:color w:val="000000"/>
+                <w:sz w:val="18"/>
+                <w:szCs w:val="18"/>
+                <w:lang w:eastAsia="en-GB"/>
+              </w:rPr>
+              <w:t> N, 09° 00</w:t>
+            </w:r>
+            <w:r>
+              <w:rPr>
+                <w:rFonts w:ascii="Times New Roman" w:eastAsia="Times New Roman" w:hAnsi="Times New Roman"/>
+                <w:color w:val="000000"/>
+                <w:sz w:val="18"/>
+                <w:szCs w:val="18"/>
+                <w:lang w:eastAsia="en-GB"/>
+              </w:rPr>
+              <w:t>′</w:t>
+            </w:r>
+            <w:r>
+              <w:rPr>
+                <w:rFonts w:ascii="CMU Concrete" w:eastAsia="Times New Roman" w:hAnsi="CMU Concrete" w:cs="CMU Concrete"/>
+                <w:color w:val="000000"/>
+                <w:sz w:val="18"/>
+                <w:szCs w:val="18"/>
+                <w:lang w:eastAsia="en-GB"/>
+              </w:rPr>
+              <w:t> 39</w:t>
+            </w:r>
+            <w:r>
+              <w:rPr>
+                <w:rFonts w:ascii="Times New Roman" w:eastAsia="Times New Roman" w:hAnsi="Times New Roman"/>
+                <w:color w:val="000000"/>
+                <w:sz w:val="18"/>
+                <w:szCs w:val="18"/>
+                <w:lang w:eastAsia="en-GB"/>
+              </w:rPr>
+              <w:t>″</w:t>
+            </w:r>
+            <w:r>
+              <w:rPr>
+                <w:rFonts w:ascii="CMU Concrete" w:eastAsia="Times New Roman" w:hAnsi="CMU Concrete" w:cs="CMU Concrete"/>
+                <w:color w:val="000000"/>
+                <w:sz w:val="18"/>
+                <w:szCs w:val="18"/>
+                <w:lang w:eastAsia="en-GB"/>
+              </w:rPr>
+              <w:t> E</w:t>
+            </w:r>
+          </w:p>
+        </w:tc>
+        <w:tc>
+          <w:tcPr>
+            <w:tcW w:w="2420" w:type="dxa"/>
+            <w:tcBorders>
+              <w:top w:val="single" w:sz="4" w:space="0" w:color="000000"/>
+              <w:left w:val="nil"/>
+              <w:bottom w:val="single" w:sz="4" w:space="0" w:color="000000"/>
+              <w:right w:val="nil"/>
+            </w:tcBorders>
+            <w:shd w:val="clear" w:color="auto" w:fill="auto"/>
+            <w:noWrap/>
+            <w:vAlign w:val="bottom"/>
+            <w:hideMark/>
+          </w:tcPr>
+          <w:p>
+            <w:pPr>
+              <w:rPr>
+                <w:rFonts w:ascii="CMU Concrete" w:eastAsia="Times New Roman" w:hAnsi="CMU Concrete" w:cs="CMU Concrete"/>
+                <w:color w:val="000000"/>
+                <w:sz w:val="18"/>
+                <w:szCs w:val="18"/>
+                <w:lang w:eastAsia="en-GB"/>
+              </w:rPr>
+            </w:pPr>
+            <w:r>
+              <w:rPr>
+                <w:rFonts w:ascii="CMU Concrete" w:eastAsia="Times New Roman" w:hAnsi="CMU Concrete" w:cs="CMU Concrete"/>
+                <w:color w:val="000000"/>
+                <w:sz w:val="18"/>
+                <w:szCs w:val="18"/>
+                <w:lang w:eastAsia="en-GB"/>
+              </w:rPr>
+              <w:t>52° 28</w:t>
+            </w:r>
+            <w:r>
+              <w:rPr>
+                <w:rFonts w:ascii="Times New Roman" w:eastAsia="Times New Roman" w:hAnsi="Times New Roman"/>
+                <w:color w:val="000000"/>
+                <w:sz w:val="18"/>
+                <w:szCs w:val="18"/>
+                <w:lang w:eastAsia="en-GB"/>
+              </w:rPr>
+              <w:t>′</w:t>
+            </w:r>
+            <w:r>
+              <w:rPr>
+                <w:rFonts w:ascii="CMU Concrete" w:eastAsia="Times New Roman" w:hAnsi="CMU Concrete" w:cs="CMU Concrete"/>
+                <w:color w:val="000000"/>
+                <w:sz w:val="18"/>
+                <w:szCs w:val="18"/>
+                <w:lang w:eastAsia="en-GB"/>
+              </w:rPr>
+              <w:t> 59</w:t>
+            </w:r>
+            <w:r>
+              <w:rPr>
+                <w:rFonts w:ascii="Times New Roman" w:eastAsia="Times New Roman" w:hAnsi="Times New Roman"/>
+                <w:color w:val="000000"/>
+                <w:sz w:val="18"/>
+                <w:szCs w:val="18"/>
+                <w:lang w:eastAsia="en-GB"/>
+              </w:rPr>
+              <w:t>″</w:t>
+            </w:r>
+            <w:r>
+              <w:rPr>
+                <w:rFonts w:ascii="CMU Concrete" w:eastAsia="Times New Roman" w:hAnsi="CMU Concrete" w:cs="CMU Concrete"/>
+                <w:color w:val="000000"/>
+                <w:sz w:val="18"/>
+                <w:szCs w:val="18"/>
+                <w:lang w:eastAsia="en-GB"/>
+              </w:rPr>
+              <w:t> N, 01° 53</w:t>
+            </w:r>
+            <w:r>
+              <w:rPr>
+                <w:rFonts w:ascii="Times New Roman" w:eastAsia="Times New Roman" w:hAnsi="Times New Roman"/>
+                <w:color w:val="000000"/>
+                <w:sz w:val="18"/>
+                <w:szCs w:val="18"/>
+                <w:lang w:eastAsia="en-GB"/>
+              </w:rPr>
+              <w:t>′</w:t>
+            </w:r>
+            <w:r>
+              <w:rPr>
+                <w:rFonts w:ascii="CMU Concrete" w:eastAsia="Times New Roman" w:hAnsi="CMU Concrete" w:cs="CMU Concrete"/>
+                <w:color w:val="000000"/>
+                <w:sz w:val="18"/>
+                <w:szCs w:val="18"/>
+                <w:lang w:eastAsia="en-GB"/>
+              </w:rPr>
+              <w:t> 37</w:t>
+            </w:r>
+            <w:r>
+              <w:rPr>
+                <w:rFonts w:ascii="Times New Roman" w:eastAsia="Times New Roman" w:hAnsi="Times New Roman"/>
+                <w:color w:val="000000"/>
+                <w:sz w:val="18"/>
+                <w:szCs w:val="18"/>
+                <w:lang w:eastAsia="en-GB"/>
+              </w:rPr>
+              <w:t>″</w:t>
+            </w:r>
+            <w:r>
+              <w:rPr>
+                <w:rFonts w:ascii="CMU Concrete" w:eastAsia="Times New Roman" w:hAnsi="CMU Concrete" w:cs="CMU Concrete"/>
+                <w:color w:val="000000"/>
+                <w:sz w:val="18"/>
+                <w:szCs w:val="18"/>
+                <w:lang w:eastAsia="en-GB"/>
+              </w:rPr>
+              <w:t> W</w:t>
+            </w:r>
+          </w:p>
+        </w:tc>
+        <w:tc>
+          <w:tcPr>
+            <w:tcW w:w="1620" w:type="dxa"/>
+            <w:tcBorders>
+              <w:top w:val="single" w:sz="4" w:space="0" w:color="000000"/>
+              <w:left w:val="nil"/>
+              <w:bottom w:val="single" w:sz="4" w:space="0" w:color="000000"/>
+              <w:right w:val="nil"/>
+            </w:tcBorders>
+            <w:shd w:val="clear" w:color="auto" w:fill="auto"/>
+            <w:noWrap/>
+            <w:vAlign w:val="bottom"/>
+            <w:hideMark/>
+          </w:tcPr>
+          <w:p>
+            <w:pPr>
+              <w:rPr>
+                <w:rFonts w:ascii="CMU Concrete" w:eastAsia="Times New Roman" w:hAnsi="CMU Concrete" w:cs="CMU Concrete"/>
+                <w:color w:val="000000"/>
+                <w:sz w:val="18"/>
+                <w:szCs w:val="18"/>
+                <w:lang w:eastAsia="en-GB"/>
+              </w:rPr>
+            </w:pPr>
+            <w:r>
+              <w:rPr>
+                <w:rFonts w:ascii="CMU Concrete" w:eastAsia="Times New Roman" w:hAnsi="CMU Concrete" w:cs="CMU Concrete"/>
+                <w:color w:val="000000"/>
+                <w:sz w:val="18"/>
+                <w:szCs w:val="18"/>
+                <w:lang w:eastAsia="en-GB"/>
+              </w:rPr>
+              <w:t>806.1</w:t>
+            </w:r>
+          </w:p>
+        </w:tc>
+        <w:tc>
+          <w:tcPr>
+            <w:tcW w:w="2440" w:type="dxa"/>
+            <w:tcBorders>
+              <w:top w:val="single" w:sz="4" w:space="0" w:color="000000"/>
+              <w:left w:val="nil"/>
+              <w:bottom w:val="single" w:sz="4" w:space="0" w:color="000000"/>
+              <w:right w:val="single" w:sz="4" w:space="0" w:color="000000"/>
+            </w:tcBorders>
+            <w:shd w:val="clear" w:color="auto" w:fill="auto"/>
+            <w:noWrap/>
+            <w:vAlign w:val="bottom"/>
+            <w:hideMark/>
+          </w:tcPr>
+          <w:p>
+            <w:pPr>
+              <w:rPr>
+                <w:rFonts w:ascii="CMU Concrete" w:eastAsia="Times New Roman" w:hAnsi="CMU Concrete" w:cs="CMU Concrete"/>
+                <w:color w:val="000000"/>
+                <w:sz w:val="18"/>
+                <w:szCs w:val="18"/>
+                <w:lang w:eastAsia="en-GB"/>
+              </w:rPr>
+            </w:pPr>
+            <w:r>
+              <w:rPr>
+                <w:rFonts w:ascii="CMU Concrete" w:eastAsia="Times New Roman" w:hAnsi="CMU Concrete" w:cs="CMU Concrete"/>
+                <w:color w:val="000000"/>
+                <w:sz w:val="18"/>
+                <w:szCs w:val="18"/>
+                <w:lang w:eastAsia="en-GB"/>
+              </w:rPr>
+              <w:t>2.6870</w:t>
+            </w:r>
+          </w:p>
+        </w:tc>
+      </w:tr>
+    </w:tbl>
+    <w:p/>
+    <w:p>
+      <w:r>
+        <w:t xml:space="preserve">From this we can derive an expected difference between propagation times of </w:t>
+      </w:r>
+      <w:r>
+        <w:rPr>
+          <w:rFonts w:ascii="CMU Concrete" w:hAnsi="CMU Concrete" w:cs="CMU Concrete"/>
+          <w:sz w:val="20"/>
+          <w:szCs w:val="20"/>
+        </w:rPr>
+        <w:t>1.7373 ms</w:t>
+      </w:r>
+      <w:r>
+        <w:t>.</w:t>
+      </w:r>
+    </w:p>
+    <w:p/>
+    <w:p>
+      <w:pPr>
+        <w:rPr>
+          <w:i/>
+        </w:rPr>
+      </w:pPr>
+      <w:r>
+        <w:rPr>
+          <w:i/>
+        </w:rPr>
+        <w:t>A theoretical estimate of the expected time difference between DCF and MSF radio</w:t>
+      </w:r>
+    </w:p>
+    <w:p>
+      <w:pPr>
+        <w:rPr>
+          <w:i/>
+        </w:rPr>
+      </w:pPr>
+      <w:r>
+        <w:rPr>
+          <w:i/>
+        </w:rPr>
+        <w:t>clock signals and a comparison with your experimental results obtained plus</w:t>
+      </w:r>
+    </w:p>
+    <w:p>
+      <w:pPr>
+        <w:rPr>
+          <w:i/>
+        </w:rPr>
+      </w:pPr>
+      <w:r>
+        <w:rPr>
+          <w:i/>
+        </w:rPr>
+        <w:t>explanation of any differences.</w:t>
+      </w:r>
+    </w:p>
+    <w:p>
+      <w:bookmarkStart w:id="2" w:name="_Toc366335871"/>
+      <w:bookmarkStart w:id="3" w:name="_Ref366077704"/>
       <w:bookmarkEnd w:id="0"/>
-      <w:bookmarkEnd w:id="1"/>
-    </w:p>
-    <w:bookmarkStart w:id="2" w:name="_Ref366077704" w:displacedByCustomXml="next"/>
-    <w:bookmarkStart w:id="3" w:name="_Toc366335871" w:displacedByCustomXml="next"/>
+      <w:r>
+        <w:rPr>
+          <w:b/>
+          <w:bCs/>
+        </w:rPr>
+        <w:br w:type="page"/>
+      </w:r>
+    </w:p>
     <w:sdt>
       <w:sdtPr>
         <w:rPr>
@@ -88,18 +1668,12 @@
         <w:p>
           <w:pPr>
             <w:pStyle w:val="Heading1"/>
-            <w:rPr>
-              <w:rStyle w:val="Heading2Char"/>
-            </w:rPr>
           </w:pPr>
           <w:r>
-            <w:rPr>
-              <w:rStyle w:val="Heading2Char"/>
-            </w:rPr>
             <w:t>References</w:t>
           </w:r>
+          <w:bookmarkEnd w:id="2"/>
           <w:bookmarkEnd w:id="3"/>
-          <w:bookmarkEnd w:id="2"/>
         </w:p>
         <w:sdt>
           <w:sdtPr>
@@ -109,6 +1683,13 @@
           <w:sdtEndPr/>
           <w:sdtContent>
             <w:p>
+              <w:pPr>
+                <w:pStyle w:val="Bibliography"/>
+                <w:rPr>
+                  <w:noProof/>
+                  <w:szCs w:val="24"/>
+                </w:rPr>
+              </w:pPr>
               <w:r>
                 <w:fldChar w:fldCharType="begin"/>
               </w:r>
@@ -120,13 +1701,68 @@
               </w:r>
               <w:r>
                 <w:rPr>
+                  <w:noProof/>
+                </w:rPr>
+                <w:t xml:space="preserve">1. </w:t>
+              </w:r>
+              <w:r>
+                <w:rPr>
                   <w:b/>
                   <w:bCs/>
                   <w:noProof/>
-                  <w:lang w:val="en-US"/>
                 </w:rPr>
-                <w:t>There are no sources in the current document.</w:t>
+                <w:t>Various.</w:t>
               </w:r>
+              <w:r>
+                <w:rPr>
+                  <w:noProof/>
+                </w:rPr>
+                <w:t xml:space="preserve"> Time from NPL. </w:t>
+              </w:r>
+              <w:r>
+                <w:rPr>
+                  <w:i/>
+                  <w:iCs/>
+                  <w:noProof/>
+                </w:rPr>
+                <w:t xml:space="preserve">Wikipedia. </w:t>
+              </w:r>
+              <w:r>
+                <w:rPr>
+                  <w:noProof/>
+                </w:rPr>
+                <w:t>[Online] N.D. [Cited: 10th October 2013.] http://en.wikipedia.org/wiki/Time_from_NPL.</w:t>
+              </w:r>
+            </w:p>
+            <w:p>
+              <w:pPr>
+                <w:pStyle w:val="Bibliography"/>
+                <w:rPr>
+                  <w:noProof/>
+                </w:rPr>
+              </w:pPr>
+              <w:r>
+                <w:rPr>
+                  <w:noProof/>
+                </w:rPr>
+                <w:t xml:space="preserve">2. —. DCF77. </w:t>
+              </w:r>
+              <w:r>
+                <w:rPr>
+                  <w:i/>
+                  <w:iCs/>
+                  <w:noProof/>
+                </w:rPr>
+                <w:t xml:space="preserve">Wikipedia. </w:t>
+              </w:r>
+              <w:r>
+                <w:rPr>
+                  <w:noProof/>
+                </w:rPr>
+                <w:t>[Online] N.D. [Cited: 10th October 2013.] http://en.wikipedia.org/wiki/DCF77.</w:t>
+              </w:r>
+            </w:p>
+            <w:p>
               <w:r>
                 <w:rPr>
                   <w:b/>
@@ -421,7 +2057,7 @@
         <w:sz w:val="20"/>
         <w:szCs w:val="20"/>
       </w:rPr>
-      <w:t>1</w:t>
+      <w:t>3</w:t>
     </w:r>
     <w:r>
       <w:rPr>
@@ -1302,11 +2938,11 @@
     <w:uiPriority w:val="9"/>
     <w:unhideWhenUsed/>
     <w:qFormat/>
-    <w:rsid w:val="00E00F30"/>
+    <w:rsid w:val="0099114C"/>
     <w:pPr>
       <w:keepNext/>
       <w:keepLines/>
-      <w:spacing w:before="120" w:after="120"/>
+      <w:spacing w:before="200" w:after="120"/>
       <w:outlineLvl w:val="1"/>
     </w:pPr>
     <w:rPr>
@@ -1476,7 +3112,6 @@
   <w:style w:type="character" w:default="1" w:styleId="DefaultParagraphFont">
     <w:name w:val="Default Paragraph Font"/>
     <w:uiPriority w:val="1"/>
-    <w:semiHidden/>
     <w:unhideWhenUsed/>
   </w:style>
   <w:style w:type="table" w:default="1" w:styleId="TableNormal">
@@ -1518,7 +3153,7 @@
     <w:name w:val="Heading 2 Char"/>
     <w:link w:val="Heading2"/>
     <w:uiPriority w:val="9"/>
-    <w:rsid w:val="00E00F30"/>
+    <w:rsid w:val="0099114C"/>
     <w:rPr>
       <w:rFonts w:ascii="CMU Serif" w:eastAsia="HGGothicM" w:hAnsi="CMU Serif" w:cs="Tahoma"/>
       <w:b/>
@@ -2503,7 +4138,52 @@
 </file>
 
 <file path=customXml/item4.xml><?xml version="1.0" encoding="utf-8"?>
-<b:Sources xmlns:b="http://schemas.openxmlformats.org/officeDocument/2006/bibliography" SelectedStyle="\ISO690Nmerical.XSL" StyleName="ISO 690 - Numerical Reference" Version="1987"/>
+<b:Sources xmlns:b="http://schemas.openxmlformats.org/officeDocument/2006/bibliography" SelectedStyle="\ISO690Nmerical.XSL" StyleName="ISO 690 - Numerical Reference" Version="1987">
+  <b:Source>
+    <b:Tag>VarND</b:Tag>
+    <b:SourceType>InternetSite</b:SourceType>
+    <b:Guid>{9E265E01-7931-417B-B108-84BFE16CEB75}</b:Guid>
+    <b:Title>Time from NPL</b:Title>
+    <b:Year>N.D.</b:Year>
+    <b:Author>
+      <b:Author>
+        <b:NameList>
+          <b:Person>
+            <b:Last>Various</b:Last>
+          </b:Person>
+        </b:NameList>
+      </b:Author>
+    </b:Author>
+    <b:InternetSiteTitle>Wikipedia</b:InternetSiteTitle>
+    <b:YearAccessed>2013</b:YearAccessed>
+    <b:MonthAccessed>October</b:MonthAccessed>
+    <b:DayAccessed>10th</b:DayAccessed>
+    <b:URL>http://en.wikipedia.org/wiki/Time_from_NPL</b:URL>
+    <b:RefOrder>1</b:RefOrder>
+  </b:Source>
+  <b:Source>
+    <b:Tag>VarND1</b:Tag>
+    <b:SourceType>InternetSite</b:SourceType>
+    <b:Guid>{6F2FDAA8-B740-4BFD-A75C-14D4D34F2778}</b:Guid>
+    <b:Author>
+      <b:Author>
+        <b:NameList>
+          <b:Person>
+            <b:Last>Various</b:Last>
+          </b:Person>
+        </b:NameList>
+      </b:Author>
+    </b:Author>
+    <b:Title>DCF77</b:Title>
+    <b:InternetSiteTitle>Wikipedia</b:InternetSiteTitle>
+    <b:Year>N.D.</b:Year>
+    <b:YearAccessed>2013</b:YearAccessed>
+    <b:MonthAccessed>October</b:MonthAccessed>
+    <b:DayAccessed>10th</b:DayAccessed>
+    <b:URL>http://en.wikipedia.org/wiki/DCF77</b:URL>
+    <b:RefOrder>2</b:RefOrder>
+  </b:Source>
+</b:Sources>
 </file>
 
 <file path=customXml/itemProps1.xml><?xml version="1.0" encoding="utf-8"?>
@@ -2531,7 +4211,7 @@
 </file>
 
 <file path=customXml/itemProps4.xml><?xml version="1.0" encoding="utf-8"?>
-<ds:datastoreItem xmlns:ds="http://schemas.openxmlformats.org/officeDocument/2006/customXml" ds:itemID="{A840DDC6-1936-464C-A5FF-4D944BDCB9AA}">
+<ds:datastoreItem xmlns:ds="http://schemas.openxmlformats.org/officeDocument/2006/customXml" ds:itemID="{9CE5853F-1959-43DE-8D17-22D631FD29D4}">
   <ds:schemaRefs>
     <ds:schemaRef ds:uri="http://schemas.openxmlformats.org/officeDocument/2006/bibliography"/>
   </ds:schemaRefs>

</xml_diff>